<commit_message>
Report with k-mean clustering
At the end of the file.
</commit_message>
<xml_diff>
--- a/Stats 154 Final Project Report.docx
+++ b/Stats 154 Final Project Report.docx
@@ -722,25 +722,23 @@
           <w:color w:val="000000" w:themeColor="text1"/>
           <w:shd w:val="clear" w:color="auto" w:fill="FFFFFF"/>
         </w:rPr>
-        <w:t xml:space="preserve">read in the raw data </w:t>
-      </w:r>
-      <w:proofErr w:type="spellStart"/>
+        <w:t>read in the raw data HRC_test.tsv. After that, we separated</w:t>
+      </w:r>
       <w:r>
         <w:rPr>
           <w:rFonts w:ascii="Times New Roman" w:eastAsia="Times New Roman" w:hAnsi="Times New Roman" w:cs="Times New Roman"/>
           <w:color w:val="000000" w:themeColor="text1"/>
           <w:shd w:val="clear" w:color="auto" w:fill="FFFFFF"/>
         </w:rPr>
-        <w:t>HRC_test.tsv</w:t>
-      </w:r>
-      <w:proofErr w:type="spellEnd"/>
+        <w:t xml:space="preserve"> the email, and for each email, we separated its </w:t>
+      </w:r>
       <w:r>
         <w:rPr>
           <w:rFonts w:ascii="Times New Roman" w:eastAsia="Times New Roman" w:hAnsi="Times New Roman" w:cs="Times New Roman"/>
           <w:color w:val="000000" w:themeColor="text1"/>
           <w:shd w:val="clear" w:color="auto" w:fill="FFFFFF"/>
         </w:rPr>
-        <w:t>. After that, we separated</w:t>
+        <w:t xml:space="preserve">label and </w:t>
       </w:r>
       <w:r>
         <w:rPr>
@@ -748,7 +746,7 @@
           <w:color w:val="000000" w:themeColor="text1"/>
           <w:shd w:val="clear" w:color="auto" w:fill="FFFFFF"/>
         </w:rPr>
-        <w:t xml:space="preserve"> the email, and for each email, we separated its </w:t>
+        <w:t>content</w:t>
       </w:r>
       <w:r>
         <w:rPr>
@@ -756,7 +754,7 @@
           <w:color w:val="000000" w:themeColor="text1"/>
           <w:shd w:val="clear" w:color="auto" w:fill="FFFFFF"/>
         </w:rPr>
-        <w:t xml:space="preserve">label and </w:t>
+        <w:t xml:space="preserve">. </w:t>
       </w:r>
       <w:r>
         <w:rPr>
@@ -764,7 +762,7 @@
           <w:color w:val="000000" w:themeColor="text1"/>
           <w:shd w:val="clear" w:color="auto" w:fill="FFFFFF"/>
         </w:rPr>
-        <w:t>content</w:t>
+        <w:t>We then tokenized the</w:t>
       </w:r>
       <w:r>
         <w:rPr>
@@ -772,7 +770,7 @@
           <w:color w:val="000000" w:themeColor="text1"/>
           <w:shd w:val="clear" w:color="auto" w:fill="FFFFFF"/>
         </w:rPr>
-        <w:t xml:space="preserve">. </w:t>
+        <w:t xml:space="preserve"> content of each email to </w:t>
       </w:r>
       <w:r>
         <w:rPr>
@@ -780,7 +778,7 @@
           <w:color w:val="000000" w:themeColor="text1"/>
           <w:shd w:val="clear" w:color="auto" w:fill="FFFFFF"/>
         </w:rPr>
-        <w:t>We then tokenized the</w:t>
+        <w:t xml:space="preserve">separate the words, digits, and punctuations. </w:t>
       </w:r>
       <w:r>
         <w:rPr>
@@ -788,7 +786,7 @@
           <w:color w:val="000000" w:themeColor="text1"/>
           <w:shd w:val="clear" w:color="auto" w:fill="FFFFFF"/>
         </w:rPr>
-        <w:t xml:space="preserve"> content of each email to </w:t>
+        <w:t xml:space="preserve">We </w:t>
       </w:r>
       <w:r>
         <w:rPr>
@@ -796,7 +794,7 @@
           <w:color w:val="000000" w:themeColor="text1"/>
           <w:shd w:val="clear" w:color="auto" w:fill="FFFFFF"/>
         </w:rPr>
-        <w:t xml:space="preserve">separate the words, digits, and punctuations. </w:t>
+        <w:t xml:space="preserve">used the nltk library to </w:t>
       </w:r>
       <w:r>
         <w:rPr>
@@ -804,7 +802,7 @@
           <w:color w:val="000000" w:themeColor="text1"/>
           <w:shd w:val="clear" w:color="auto" w:fill="FFFFFF"/>
         </w:rPr>
-        <w:t xml:space="preserve">We </w:t>
+        <w:t>stem</w:t>
       </w:r>
       <w:r>
         <w:rPr>
@@ -812,25 +810,23 @@
           <w:color w:val="000000" w:themeColor="text1"/>
           <w:shd w:val="clear" w:color="auto" w:fill="FFFFFF"/>
         </w:rPr>
-        <w:t xml:space="preserve">used the </w:t>
-      </w:r>
-      <w:proofErr w:type="spellStart"/>
+        <w:t xml:space="preserve"> the words</w:t>
+      </w:r>
       <w:r>
         <w:rPr>
           <w:rFonts w:ascii="Times New Roman" w:eastAsia="Times New Roman" w:hAnsi="Times New Roman" w:cs="Times New Roman"/>
           <w:color w:val="000000" w:themeColor="text1"/>
           <w:shd w:val="clear" w:color="auto" w:fill="FFFFFF"/>
         </w:rPr>
-        <w:t>nltk</w:t>
-      </w:r>
-      <w:proofErr w:type="spellEnd"/>
+        <w:t xml:space="preserve"> use</w:t>
+      </w:r>
       <w:r>
         <w:rPr>
           <w:rFonts w:ascii="Times New Roman" w:eastAsia="Times New Roman" w:hAnsi="Times New Roman" w:cs="Times New Roman"/>
           <w:color w:val="000000" w:themeColor="text1"/>
           <w:shd w:val="clear" w:color="auto" w:fill="FFFFFF"/>
         </w:rPr>
-        <w:t xml:space="preserve"> library to </w:t>
+        <w:t xml:space="preserve"> stop-words to</w:t>
       </w:r>
       <w:r>
         <w:rPr>
@@ -838,7 +834,7 @@
           <w:color w:val="000000" w:themeColor="text1"/>
           <w:shd w:val="clear" w:color="auto" w:fill="FFFFFF"/>
         </w:rPr>
-        <w:t>stem</w:t>
+        <w:t xml:space="preserve"> </w:t>
       </w:r>
       <w:r>
         <w:rPr>
@@ -846,7 +842,7 @@
           <w:color w:val="000000" w:themeColor="text1"/>
           <w:shd w:val="clear" w:color="auto" w:fill="FFFFFF"/>
         </w:rPr>
-        <w:t xml:space="preserve"> the words</w:t>
+        <w:t>ge</w:t>
       </w:r>
       <w:r>
         <w:rPr>
@@ -854,7 +850,7 @@
           <w:color w:val="000000" w:themeColor="text1"/>
           <w:shd w:val="clear" w:color="auto" w:fill="FFFFFF"/>
         </w:rPr>
-        <w:t xml:space="preserve"> use</w:t>
+        <w:t xml:space="preserve">t rid of </w:t>
       </w:r>
       <w:r>
         <w:rPr>
@@ -862,7 +858,7 @@
           <w:color w:val="000000" w:themeColor="text1"/>
           <w:shd w:val="clear" w:color="auto" w:fill="FFFFFF"/>
         </w:rPr>
-        <w:t xml:space="preserve"> stop-words to</w:t>
+        <w:t>commonly-used words</w:t>
       </w:r>
       <w:r>
         <w:rPr>
@@ -870,15 +866,16 @@
           <w:color w:val="000000" w:themeColor="text1"/>
           <w:shd w:val="clear" w:color="auto" w:fill="FFFFFF"/>
         </w:rPr>
-        <w:t xml:space="preserve"> </w:t>
+        <w:t>. After that, we counted the number of occurrences for all features in each email and made a dictionary in the form of {word</w:t>
       </w:r>
       <w:r>
         <w:rPr>
           <w:rFonts w:ascii="Times New Roman" w:eastAsia="Times New Roman" w:hAnsi="Times New Roman" w:cs="Times New Roman"/>
           <w:color w:val="000000" w:themeColor="text1"/>
           <w:shd w:val="clear" w:color="auto" w:fill="FFFFFF"/>
-        </w:rPr>
-        <w:t>ge</w:t>
+          <w:vertAlign w:val="subscript"/>
+        </w:rPr>
+        <w:t>1</w:t>
       </w:r>
       <w:r>
         <w:rPr>
@@ -886,15 +883,16 @@
           <w:color w:val="000000" w:themeColor="text1"/>
           <w:shd w:val="clear" w:color="auto" w:fill="FFFFFF"/>
         </w:rPr>
-        <w:t xml:space="preserve">t rid of </w:t>
+        <w:t xml:space="preserve"> : count</w:t>
       </w:r>
       <w:r>
         <w:rPr>
           <w:rFonts w:ascii="Times New Roman" w:eastAsia="Times New Roman" w:hAnsi="Times New Roman" w:cs="Times New Roman"/>
           <w:color w:val="000000" w:themeColor="text1"/>
           <w:shd w:val="clear" w:color="auto" w:fill="FFFFFF"/>
-        </w:rPr>
-        <w:t>commonly-used words</w:t>
+          <w:vertAlign w:val="subscript"/>
+        </w:rPr>
+        <w:t xml:space="preserve">1, </w:t>
       </w:r>
       <w:r>
         <w:rPr>
@@ -902,9 +900,8 @@
           <w:color w:val="000000" w:themeColor="text1"/>
           <w:shd w:val="clear" w:color="auto" w:fill="FFFFFF"/>
         </w:rPr>
-        <w:t>. After that, we counted the number of occurrences for all features in each email and made a dictionary in the form of {word</w:t>
-      </w:r>
-      <w:proofErr w:type="gramStart"/>
+        <w:t>word</w:t>
+      </w:r>
       <w:r>
         <w:rPr>
           <w:rFonts w:ascii="Times New Roman" w:eastAsia="Times New Roman" w:hAnsi="Times New Roman" w:cs="Times New Roman"/>
@@ -912,7 +909,7 @@
           <w:shd w:val="clear" w:color="auto" w:fill="FFFFFF"/>
           <w:vertAlign w:val="subscript"/>
         </w:rPr>
-        <w:t>1</w:t>
+        <w:t xml:space="preserve">2 </w:t>
       </w:r>
       <w:r>
         <w:rPr>
@@ -920,25 +917,41 @@
           <w:color w:val="000000" w:themeColor="text1"/>
           <w:shd w:val="clear" w:color="auto" w:fill="FFFFFF"/>
         </w:rPr>
-        <w:t xml:space="preserve"> :</w:t>
-      </w:r>
-      <w:proofErr w:type="gramEnd"/>
+        <w:t>: count</w:t>
+      </w:r>
       <w:r>
         <w:rPr>
           <w:rFonts w:ascii="Times New Roman" w:eastAsia="Times New Roman" w:hAnsi="Times New Roman" w:cs="Times New Roman"/>
           <w:color w:val="000000" w:themeColor="text1"/>
           <w:shd w:val="clear" w:color="auto" w:fill="FFFFFF"/>
-        </w:rPr>
-        <w:t xml:space="preserve"> count</w:t>
+          <w:vertAlign w:val="subscript"/>
+        </w:rPr>
+        <w:t>2,</w:t>
       </w:r>
       <w:r>
         <w:rPr>
           <w:rFonts w:ascii="Times New Roman" w:eastAsia="Times New Roman" w:hAnsi="Times New Roman" w:cs="Times New Roman"/>
           <w:color w:val="000000" w:themeColor="text1"/>
           <w:shd w:val="clear" w:color="auto" w:fill="FFFFFF"/>
+        </w:rPr>
+        <w:t>…</w:t>
+      </w:r>
+      <w:r>
+        <w:rPr>
+          <w:rFonts w:ascii="Times New Roman" w:eastAsia="Times New Roman" w:hAnsi="Times New Roman" w:cs="Times New Roman"/>
+          <w:color w:val="000000" w:themeColor="text1"/>
+          <w:shd w:val="clear" w:color="auto" w:fill="FFFFFF"/>
+        </w:rPr>
+        <w:t>}. If a email does not contain word</w:t>
+      </w:r>
+      <w:r>
+        <w:rPr>
+          <w:rFonts w:ascii="Times New Roman" w:eastAsia="Times New Roman" w:hAnsi="Times New Roman" w:cs="Times New Roman"/>
+          <w:color w:val="000000" w:themeColor="text1"/>
+          <w:shd w:val="clear" w:color="auto" w:fill="FFFFFF"/>
           <w:vertAlign w:val="subscript"/>
         </w:rPr>
-        <w:t xml:space="preserve">1, </w:t>
+        <w:t>i</w:t>
       </w:r>
       <w:r>
         <w:rPr>
@@ -946,7 +959,7 @@
           <w:color w:val="000000" w:themeColor="text1"/>
           <w:shd w:val="clear" w:color="auto" w:fill="FFFFFF"/>
         </w:rPr>
-        <w:t>word</w:t>
+        <w:t xml:space="preserve"> then its value of count</w:t>
       </w:r>
       <w:r>
         <w:rPr>
@@ -955,7 +968,7 @@
           <w:shd w:val="clear" w:color="auto" w:fill="FFFFFF"/>
           <w:vertAlign w:val="subscript"/>
         </w:rPr>
-        <w:t xml:space="preserve">2 </w:t>
+        <w:t xml:space="preserve">i </w:t>
       </w:r>
       <w:r>
         <w:rPr>
@@ -963,16 +976,15 @@
           <w:color w:val="000000" w:themeColor="text1"/>
           <w:shd w:val="clear" w:color="auto" w:fill="FFFFFF"/>
         </w:rPr>
-        <w:t>: count</w:t>
+        <w:t xml:space="preserve"> will be 0.</w:t>
       </w:r>
       <w:r>
         <w:rPr>
           <w:rFonts w:ascii="Times New Roman" w:eastAsia="Times New Roman" w:hAnsi="Times New Roman" w:cs="Times New Roman"/>
           <w:color w:val="000000" w:themeColor="text1"/>
           <w:shd w:val="clear" w:color="auto" w:fill="FFFFFF"/>
-          <w:vertAlign w:val="subscript"/>
-        </w:rPr>
-        <w:t>2,</w:t>
+        </w:rPr>
+        <w:t xml:space="preserve"> We then</w:t>
       </w:r>
       <w:r>
         <w:rPr>
@@ -980,139 +992,51 @@
           <w:color w:val="000000" w:themeColor="text1"/>
           <w:shd w:val="clear" w:color="auto" w:fill="FFFFFF"/>
         </w:rPr>
-        <w:t>…</w:t>
-      </w:r>
-      <w:r>
+        <w:t xml:space="preserve"> filtered out words that occur less than 10 times. </w:t>
+      </w:r>
+    </w:p>
+    <w:p>
+      <w:pPr>
         <w:rPr>
           <w:rFonts w:ascii="Times New Roman" w:eastAsia="Times New Roman" w:hAnsi="Times New Roman" w:cs="Times New Roman"/>
           <w:color w:val="000000" w:themeColor="text1"/>
           <w:shd w:val="clear" w:color="auto" w:fill="FFFFFF"/>
         </w:rPr>
-        <w:t xml:space="preserve">}. If a email does not contain </w:t>
-      </w:r>
-      <w:proofErr w:type="spellStart"/>
+      </w:pPr>
+    </w:p>
+    <w:p>
+      <w:pPr>
+        <w:rPr>
+          <w:rFonts w:ascii="Times New Roman" w:eastAsia="MS Mincho" w:hAnsi="Times New Roman" w:cs="Times New Roman"/>
+          <w:color w:val="000000" w:themeColor="text1"/>
+          <w:shd w:val="clear" w:color="auto" w:fill="FFFFFF"/>
+        </w:rPr>
+      </w:pPr>
       <w:r>
         <w:rPr>
           <w:rFonts w:ascii="Times New Roman" w:eastAsia="Times New Roman" w:hAnsi="Times New Roman" w:cs="Times New Roman"/>
           <w:color w:val="000000" w:themeColor="text1"/>
           <w:shd w:val="clear" w:color="auto" w:fill="FFFFFF"/>
         </w:rPr>
-        <w:t>word</w:t>
-      </w:r>
-      <w:r>
-        <w:rPr>
-          <w:rFonts w:ascii="Times New Roman" w:eastAsia="Times New Roman" w:hAnsi="Times New Roman" w:cs="Times New Roman"/>
-          <w:color w:val="000000" w:themeColor="text1"/>
-          <w:shd w:val="clear" w:color="auto" w:fill="FFFFFF"/>
-          <w:vertAlign w:val="subscript"/>
-        </w:rPr>
-        <w:t>i</w:t>
-      </w:r>
-      <w:proofErr w:type="spellEnd"/>
-      <w:r>
-        <w:rPr>
-          <w:rFonts w:ascii="Times New Roman" w:eastAsia="Times New Roman" w:hAnsi="Times New Roman" w:cs="Times New Roman"/>
-          <w:color w:val="000000" w:themeColor="text1"/>
-          <w:shd w:val="clear" w:color="auto" w:fill="FFFFFF"/>
-        </w:rPr>
-        <w:t xml:space="preserve"> then its value of </w:t>
-      </w:r>
-      <w:proofErr w:type="spellStart"/>
-      <w:proofErr w:type="gramStart"/>
-      <w:r>
-        <w:rPr>
-          <w:rFonts w:ascii="Times New Roman" w:eastAsia="Times New Roman" w:hAnsi="Times New Roman" w:cs="Times New Roman"/>
-          <w:color w:val="000000" w:themeColor="text1"/>
-          <w:shd w:val="clear" w:color="auto" w:fill="FFFFFF"/>
-        </w:rPr>
-        <w:t>count</w:t>
-      </w:r>
-      <w:r>
-        <w:rPr>
-          <w:rFonts w:ascii="Times New Roman" w:eastAsia="Times New Roman" w:hAnsi="Times New Roman" w:cs="Times New Roman"/>
-          <w:color w:val="000000" w:themeColor="text1"/>
-          <w:shd w:val="clear" w:color="auto" w:fill="FFFFFF"/>
-          <w:vertAlign w:val="subscript"/>
-        </w:rPr>
-        <w:t>i</w:t>
-      </w:r>
-      <w:proofErr w:type="spellEnd"/>
-      <w:r>
-        <w:rPr>
-          <w:rFonts w:ascii="Times New Roman" w:eastAsia="Times New Roman" w:hAnsi="Times New Roman" w:cs="Times New Roman"/>
-          <w:color w:val="000000" w:themeColor="text1"/>
-          <w:shd w:val="clear" w:color="auto" w:fill="FFFFFF"/>
-          <w:vertAlign w:val="subscript"/>
-        </w:rPr>
-        <w:t xml:space="preserve"> </w:t>
-      </w:r>
-      <w:r>
-        <w:rPr>
-          <w:rFonts w:ascii="Times New Roman" w:eastAsia="Times New Roman" w:hAnsi="Times New Roman" w:cs="Times New Roman"/>
-          <w:color w:val="000000" w:themeColor="text1"/>
-          <w:shd w:val="clear" w:color="auto" w:fill="FFFFFF"/>
-        </w:rPr>
-        <w:t xml:space="preserve"> will</w:t>
-      </w:r>
-      <w:proofErr w:type="gramEnd"/>
-      <w:r>
-        <w:rPr>
-          <w:rFonts w:ascii="Times New Roman" w:eastAsia="Times New Roman" w:hAnsi="Times New Roman" w:cs="Times New Roman"/>
-          <w:color w:val="000000" w:themeColor="text1"/>
-          <w:shd w:val="clear" w:color="auto" w:fill="FFFFFF"/>
-        </w:rPr>
-        <w:t xml:space="preserve"> be 0.</w:t>
-      </w:r>
-      <w:r>
-        <w:rPr>
-          <w:rFonts w:ascii="Times New Roman" w:eastAsia="Times New Roman" w:hAnsi="Times New Roman" w:cs="Times New Roman"/>
-          <w:color w:val="000000" w:themeColor="text1"/>
-          <w:shd w:val="clear" w:color="auto" w:fill="FFFFFF"/>
-        </w:rPr>
-        <w:t xml:space="preserve"> We then</w:t>
-      </w:r>
-      <w:r>
-        <w:rPr>
-          <w:rFonts w:ascii="Times New Roman" w:eastAsia="Times New Roman" w:hAnsi="Times New Roman" w:cs="Times New Roman"/>
-          <w:color w:val="000000" w:themeColor="text1"/>
-          <w:shd w:val="clear" w:color="auto" w:fill="FFFFFF"/>
-        </w:rPr>
-        <w:t xml:space="preserve"> filtered out words that occur less than 10 times. </w:t>
-      </w:r>
-    </w:p>
-    <w:p>
-      <w:pPr>
-        <w:rPr>
-          <w:rFonts w:ascii="Times New Roman" w:eastAsia="Times New Roman" w:hAnsi="Times New Roman" w:cs="Times New Roman"/>
-          <w:color w:val="000000" w:themeColor="text1"/>
-          <w:shd w:val="clear" w:color="auto" w:fill="FFFFFF"/>
-        </w:rPr>
-      </w:pPr>
-    </w:p>
-    <w:p>
-      <w:pPr>
+        <w:t>We tried to get rid of digits and punctuations</w:t>
+      </w:r>
+      <w:r>
         <w:rPr>
           <w:rFonts w:ascii="Times New Roman" w:eastAsia="MS Mincho" w:hAnsi="Times New Roman" w:cs="Times New Roman"/>
           <w:color w:val="000000" w:themeColor="text1"/>
           <w:shd w:val="clear" w:color="auto" w:fill="FFFFFF"/>
         </w:rPr>
-      </w:pPr>
-      <w:r>
-        <w:rPr>
-          <w:rFonts w:ascii="Times New Roman" w:eastAsia="Times New Roman" w:hAnsi="Times New Roman" w:cs="Times New Roman"/>
-          <w:color w:val="000000" w:themeColor="text1"/>
-          <w:shd w:val="clear" w:color="auto" w:fill="FFFFFF"/>
-        </w:rPr>
-        <w:t>We tried to get rid of digits and punctuations</w:t>
-      </w:r>
-      <w:r>
+        <w:t>, we found that the accuracy is better with digits and punctuations, so we keep them. We also tried to use the “enchant” package in R to get rid of gibberish to reduce the number of features, but had also found it to be ineffective.</w:t>
+      </w:r>
+    </w:p>
+    <w:p>
+      <w:pPr>
         <w:rPr>
           <w:rFonts w:ascii="Times New Roman" w:eastAsia="MS Mincho" w:hAnsi="Times New Roman" w:cs="Times New Roman"/>
           <w:color w:val="000000" w:themeColor="text1"/>
           <w:shd w:val="clear" w:color="auto" w:fill="FFFFFF"/>
         </w:rPr>
-        <w:t>, we found that the accuracy is better with digits and punctuations, so we keep them. We also tried to use the “enchant” package in R to get rid of gibberish to reduce the number of features, but had also found it to be ineffective.</w:t>
-      </w:r>
+      </w:pPr>
     </w:p>
     <w:p>
       <w:pPr>
@@ -1122,22 +1046,21 @@
           <w:shd w:val="clear" w:color="auto" w:fill="FFFFFF"/>
         </w:rPr>
       </w:pPr>
-    </w:p>
-    <w:p>
-      <w:pPr>
+      <w:r>
         <w:rPr>
           <w:rFonts w:ascii="Times New Roman" w:eastAsia="MS Mincho" w:hAnsi="Times New Roman" w:cs="Times New Roman"/>
           <w:color w:val="000000" w:themeColor="text1"/>
           <w:shd w:val="clear" w:color="auto" w:fill="FFFFFF"/>
         </w:rPr>
-      </w:pPr>
+        <w:t xml:space="preserve">For power features, we </w:t>
+      </w:r>
       <w:r>
         <w:rPr>
           <w:rFonts w:ascii="Times New Roman" w:eastAsia="MS Mincho" w:hAnsi="Times New Roman" w:cs="Times New Roman"/>
           <w:color w:val="000000" w:themeColor="text1"/>
           <w:shd w:val="clear" w:color="auto" w:fill="FFFFFF"/>
         </w:rPr>
-        <w:t xml:space="preserve">For power features, we </w:t>
+        <w:t>added</w:t>
       </w:r>
       <w:r>
         <w:rPr>
@@ -1145,7 +1068,7 @@
           <w:color w:val="000000" w:themeColor="text1"/>
           <w:shd w:val="clear" w:color="auto" w:fill="FFFFFF"/>
         </w:rPr>
-        <w:t>added</w:t>
+        <w:t xml:space="preserve"> the number of characters of email to</w:t>
       </w:r>
       <w:r>
         <w:rPr>
@@ -1153,7 +1076,7 @@
           <w:color w:val="000000" w:themeColor="text1"/>
           <w:shd w:val="clear" w:color="auto" w:fill="FFFFFF"/>
         </w:rPr>
-        <w:t xml:space="preserve"> the number of characters of email to</w:t>
+        <w:t xml:space="preserve"> the feature matrix</w:t>
       </w:r>
       <w:r>
         <w:rPr>
@@ -1161,7 +1084,7 @@
           <w:color w:val="000000" w:themeColor="text1"/>
           <w:shd w:val="clear" w:color="auto" w:fill="FFFFFF"/>
         </w:rPr>
-        <w:t xml:space="preserve"> the feature matrix</w:t>
+        <w:t>.</w:t>
       </w:r>
       <w:r>
         <w:rPr>
@@ -1169,16 +1092,17 @@
           <w:color w:val="000000" w:themeColor="text1"/>
           <w:shd w:val="clear" w:color="auto" w:fill="FFFFFF"/>
         </w:rPr>
-        <w:t>.</w:t>
-      </w:r>
-      <w:r>
+        <w:t xml:space="preserve"> We also added the number of unique words of each email to the feature matrix.</w:t>
+      </w:r>
+    </w:p>
+    <w:p>
+      <w:pPr>
         <w:rPr>
           <w:rFonts w:ascii="Times New Roman" w:eastAsia="MS Mincho" w:hAnsi="Times New Roman" w:cs="Times New Roman"/>
           <w:color w:val="000000" w:themeColor="text1"/>
           <w:shd w:val="clear" w:color="auto" w:fill="FFFFFF"/>
         </w:rPr>
-        <w:t xml:space="preserve"> We also added the number of unique words of each email to the feature matrix.</w:t>
-      </w:r>
+      </w:pPr>
     </w:p>
     <w:p>
       <w:pPr>
@@ -1188,22 +1112,21 @@
           <w:shd w:val="clear" w:color="auto" w:fill="FFFFFF"/>
         </w:rPr>
       </w:pPr>
-    </w:p>
-    <w:p>
-      <w:pPr>
+      <w:r>
         <w:rPr>
           <w:rFonts w:ascii="Times New Roman" w:eastAsia="MS Mincho" w:hAnsi="Times New Roman" w:cs="Times New Roman"/>
           <w:color w:val="000000" w:themeColor="text1"/>
           <w:shd w:val="clear" w:color="auto" w:fill="FFFFFF"/>
         </w:rPr>
-      </w:pPr>
+        <w:t xml:space="preserve">We also tried to use phrases as power features. </w:t>
+      </w:r>
       <w:r>
         <w:rPr>
           <w:rFonts w:ascii="Times New Roman" w:eastAsia="MS Mincho" w:hAnsi="Times New Roman" w:cs="Times New Roman"/>
           <w:color w:val="000000" w:themeColor="text1"/>
           <w:shd w:val="clear" w:color="auto" w:fill="FFFFFF"/>
         </w:rPr>
-        <w:t xml:space="preserve">We also tried to use phrases as power features. </w:t>
+        <w:t xml:space="preserve">Because the misclassification rate is more than 30% for sender 1 and sender 4 compared to around 15% for all other senders, we tried to look for phrases that sender 1 and sender 4 used often. We found that there’s no phrases that sender 4 used much more often than other senders, and sender 1 likes to use phrases like "benghazi </w:t>
       </w:r>
       <w:r>
         <w:rPr>
@@ -1211,69 +1134,15 @@
           <w:color w:val="000000" w:themeColor="text1"/>
           <w:shd w:val="clear" w:color="auto" w:fill="FFFFFF"/>
         </w:rPr>
-        <w:t>Because the misclassification rate is more than 30% for sender 1 and sender 4 compared to around 15% for all other senders, we tried to look for phrases that sender 1 and sender 4 used often. We found that there’s no phrases that sender 4 used much more often than other senders, and sender 1 likes to use phrases like "</w:t>
-      </w:r>
-      <w:proofErr w:type="spellStart"/>
+        <w:t>libya"</w:t>
+      </w:r>
       <w:r>
         <w:rPr>
           <w:rFonts w:ascii="Times New Roman" w:eastAsia="MS Mincho" w:hAnsi="Times New Roman" w:cs="Times New Roman"/>
           <w:color w:val="000000" w:themeColor="text1"/>
           <w:shd w:val="clear" w:color="auto" w:fill="FFFFFF"/>
         </w:rPr>
-        <w:t>benghazi</w:t>
-      </w:r>
-      <w:proofErr w:type="spellEnd"/>
-      <w:r>
-        <w:rPr>
-          <w:rFonts w:ascii="Times New Roman" w:eastAsia="MS Mincho" w:hAnsi="Times New Roman" w:cs="Times New Roman"/>
-          <w:color w:val="000000" w:themeColor="text1"/>
-          <w:shd w:val="clear" w:color="auto" w:fill="FFFFFF"/>
-        </w:rPr>
-        <w:t xml:space="preserve"> </w:t>
-      </w:r>
-      <w:proofErr w:type="spellStart"/>
-      <w:r>
-        <w:rPr>
-          <w:rFonts w:ascii="Times New Roman" w:eastAsia="MS Mincho" w:hAnsi="Times New Roman" w:cs="Times New Roman"/>
-          <w:color w:val="000000" w:themeColor="text1"/>
-          <w:shd w:val="clear" w:color="auto" w:fill="FFFFFF"/>
-        </w:rPr>
-        <w:t>libya</w:t>
-      </w:r>
-      <w:proofErr w:type="spellEnd"/>
-      <w:r>
-        <w:rPr>
-          <w:rFonts w:ascii="Times New Roman" w:eastAsia="MS Mincho" w:hAnsi="Times New Roman" w:cs="Times New Roman"/>
-          <w:color w:val="000000" w:themeColor="text1"/>
-          <w:shd w:val="clear" w:color="auto" w:fill="FFFFFF"/>
-        </w:rPr>
-        <w:t>"</w:t>
-      </w:r>
-      <w:r>
-        <w:rPr>
-          <w:rFonts w:ascii="Times New Roman" w:eastAsia="MS Mincho" w:hAnsi="Times New Roman" w:cs="Times New Roman"/>
-          <w:color w:val="000000" w:themeColor="text1"/>
-          <w:shd w:val="clear" w:color="auto" w:fill="FFFFFF"/>
-        </w:rPr>
-        <w:t xml:space="preserve">, “wave attack”, and “ambassador </w:t>
-      </w:r>
-      <w:proofErr w:type="spellStart"/>
-      <w:r>
-        <w:rPr>
-          <w:rFonts w:ascii="Times New Roman" w:eastAsia="MS Mincho" w:hAnsi="Times New Roman" w:cs="Times New Roman"/>
-          <w:color w:val="000000" w:themeColor="text1"/>
-          <w:shd w:val="clear" w:color="auto" w:fill="FFFFFF"/>
-        </w:rPr>
-        <w:t>stevens</w:t>
-      </w:r>
-      <w:proofErr w:type="spellEnd"/>
-      <w:r>
-        <w:rPr>
-          <w:rFonts w:ascii="Times New Roman" w:eastAsia="MS Mincho" w:hAnsi="Times New Roman" w:cs="Times New Roman"/>
-          <w:color w:val="000000" w:themeColor="text1"/>
-          <w:shd w:val="clear" w:color="auto" w:fill="FFFFFF"/>
-        </w:rPr>
-        <w:t xml:space="preserve">”. So we used indicators for these phrases. For email that contains these phrases, the indicator is 1, otherwise 0. These indicators increased the accuracy by </w:t>
+        <w:t xml:space="preserve">, “wave attack”, and “ambassador stevens”. So we used indicators for these phrases. For email that contains these phrases, the indicator is 1, otherwise 0. These indicators increased the accuracy by </w:t>
       </w:r>
       <w:r>
         <w:rPr>
@@ -1970,6 +1839,7 @@
       <w:pPr>
         <w:rPr>
           <w:rFonts w:ascii="Times New Roman" w:hAnsi="Times New Roman" w:cs="Times New Roman"/>
+          <w:lang w:eastAsia="zh-CN"/>
         </w:rPr>
       </w:pPr>
       <w:r>
@@ -2020,8 +1890,6 @@
         </w:rPr>
         <w:t xml:space="preserve"> For its simplicity and its relatively high accuracy, we choose to use linear kernel for SVM.</w:t>
       </w:r>
-      <w:bookmarkStart w:id="0" w:name="_GoBack"/>
-      <w:bookmarkEnd w:id="0"/>
     </w:p>
     <w:p>
       <w:pPr>
@@ -2916,49 +2784,7 @@
               <w:rPr>
                 <w:rFonts w:ascii="Times" w:hAnsi="Times" w:cs="Times"/>
               </w:rPr>
-              <w:t>xx%,</w:t>
-            </w:r>
-            <w:proofErr w:type="spellStart"/>
-            <w:r>
-              <w:rPr>
-                <w:rFonts w:ascii="Times" w:hAnsi="Times" w:cs="Times"/>
-              </w:rPr>
-              <w:t>yy</w:t>
-            </w:r>
-            <w:proofErr w:type="spellEnd"/>
-            <w:r>
-              <w:rPr>
-                <w:rFonts w:ascii="Times" w:hAnsi="Times" w:cs="Times"/>
-              </w:rPr>
-              <w:t>%,</w:t>
-            </w:r>
-            <w:proofErr w:type="spellStart"/>
-            <w:r>
-              <w:rPr>
-                <w:rFonts w:ascii="Times" w:hAnsi="Times" w:cs="Times"/>
-              </w:rPr>
-              <w:t>zz</w:t>
-            </w:r>
-            <w:proofErr w:type="spellEnd"/>
-            <w:r>
-              <w:rPr>
-                <w:rFonts w:ascii="Times" w:hAnsi="Times" w:cs="Times"/>
-              </w:rPr>
-              <w:t>%,</w:t>
-            </w:r>
-            <w:proofErr w:type="spellStart"/>
-            <w:r>
-              <w:rPr>
-                <w:rFonts w:ascii="Times" w:hAnsi="Times" w:cs="Times"/>
-              </w:rPr>
-              <w:t>aa%,bb</w:t>
-            </w:r>
-            <w:proofErr w:type="spellEnd"/>
-            <w:r>
-              <w:rPr>
-                <w:rFonts w:ascii="Times" w:hAnsi="Times" w:cs="Times"/>
-              </w:rPr>
-              <w:t xml:space="preserve">% </w:t>
+              <w:t xml:space="preserve">xx%,yy%,zz%,aa%,bb% </w:t>
             </w:r>
           </w:p>
         </w:tc>
@@ -3273,7 +3099,6 @@
                 <w:szCs w:val="28"/>
               </w:rPr>
             </w:pPr>
-            <w:proofErr w:type="spellStart"/>
             <w:r>
               <w:rPr>
                 <w:rFonts w:ascii="Times New Roman" w:hAnsi="Times New Roman" w:cs="Times New Roman"/>
@@ -3282,7 +3107,6 @@
               </w:rPr>
               <w:t>Labour</w:t>
             </w:r>
-            <w:proofErr w:type="spellEnd"/>
           </w:p>
           <w:p>
             <w:pPr>
@@ -4372,503 +4196,1041 @@
           <w:szCs w:val="28"/>
         </w:rPr>
       </w:pPr>
-      <w:r>
-        <w:rPr>
-          <w:rFonts w:ascii="Times New Roman" w:hAnsi="Times New Roman" w:cs="Times New Roman"/>
+    </w:p>
+    <w:p>
+      <w:pPr>
+        <w:rPr>
+          <w:rFonts w:ascii="Times New Roman" w:hAnsi="Times New Roman" w:cs="Times New Roman"/>
+          <w:b/>
           <w:sz w:val="28"/>
           <w:szCs w:val="28"/>
         </w:rPr>
-        <w:t>only 20 most important variables shown (out of 2361)</w:t>
-      </w:r>
-    </w:p>
-    <w:p>
-      <w:pPr>
-        <w:rPr>
-          <w:rFonts w:ascii="Times New Roman" w:hAnsi="Times New Roman" w:cs="Times New Roman"/>
+      </w:pPr>
+      <w:r>
+        <w:rPr>
+          <w:rFonts w:ascii="Times New Roman" w:hAnsi="Times New Roman" w:cs="Times New Roman"/>
+          <w:b/>
           <w:sz w:val="28"/>
           <w:szCs w:val="28"/>
         </w:rPr>
-      </w:pPr>
-    </w:p>
-    <w:p>
-      <w:pPr>
+        <w:t>K-means clustering</w:t>
+      </w:r>
+    </w:p>
+    <w:p>
+      <w:pPr>
+        <w:rPr>
+          <w:rFonts w:ascii="Times New Roman" w:hAnsi="Times New Roman" w:cs="Times New Roman"/>
+        </w:rPr>
+      </w:pPr>
+    </w:p>
+    <w:p>
+      <w:pPr>
+        <w:rPr>
+          <w:rFonts w:ascii="Times New Roman" w:hAnsi="Times New Roman" w:cs="Times New Roman"/>
+        </w:rPr>
+      </w:pPr>
+      <w:r>
+        <w:rPr>
+          <w:rFonts w:ascii="Times New Roman" w:hAnsi="Times New Roman" w:cs="Times New Roman"/>
+        </w:rPr>
+        <w:t>Some of t</w:t>
+      </w:r>
+      <w:r>
+        <w:rPr>
+          <w:rFonts w:ascii="Times New Roman" w:hAnsi="Times New Roman" w:cs="Times New Roman"/>
+        </w:rPr>
+        <w:t xml:space="preserve">he </w:t>
+      </w:r>
+      <w:r>
+        <w:rPr>
+          <w:rFonts w:ascii="Times New Roman" w:hAnsi="Times New Roman" w:cs="Times New Roman"/>
+        </w:rPr>
+        <w:t xml:space="preserve">100 word features with the highest importance </w:t>
+      </w:r>
+      <w:r>
+        <w:rPr>
+          <w:rFonts w:ascii="Times New Roman" w:hAnsi="Times New Roman" w:cs="Times New Roman"/>
+        </w:rPr>
+        <w:t xml:space="preserve">sorted are </w:t>
+      </w:r>
+      <w:r>
+        <w:rPr>
+          <w:rFonts w:ascii="Times New Roman" w:hAnsi="Times New Roman" w:cs="Times New Roman"/>
+        </w:rPr>
+        <w:t xml:space="preserve">xpress, mini, </w:t>
+      </w:r>
+      <w:r>
+        <w:rPr>
+          <w:rFonts w:ascii="Times New Roman" w:hAnsi="Times New Roman" w:cs="Times New Roman"/>
+        </w:rPr>
+        <w:t>agreement, campaign, attack, Hillary, bill, secretary, origin, and Cheryl.</w:t>
+      </w:r>
+    </w:p>
+    <w:p>
+      <w:pPr>
+        <w:rPr>
+          <w:rFonts w:ascii="Times New Roman" w:hAnsi="Times New Roman" w:cs="Times New Roman"/>
+        </w:rPr>
+      </w:pPr>
+    </w:p>
+    <w:p>
+      <w:pPr>
+        <w:rPr>
+          <w:rFonts w:ascii="Times New Roman" w:hAnsi="Times New Roman" w:cs="Times New Roman"/>
+        </w:rPr>
+      </w:pPr>
+      <w:r>
+        <w:rPr>
+          <w:rFonts w:ascii="Times New Roman" w:hAnsi="Times New Roman" w:cs="Times New Roman"/>
+        </w:rPr>
+        <w:t xml:space="preserve">We </w:t>
+      </w:r>
+      <w:r>
+        <w:rPr>
+          <w:rFonts w:ascii="Times New Roman" w:hAnsi="Times New Roman" w:cs="Times New Roman"/>
+        </w:rPr>
+        <w:t>used these features to run the 5</w:t>
+      </w:r>
+      <w:r>
+        <w:rPr>
+          <w:rFonts w:ascii="Times New Roman" w:hAnsi="Times New Roman" w:cs="Times New Roman"/>
+        </w:rPr>
+        <w:t xml:space="preserve">-mean clustering algorithms several times to get the predictions with minimum total within-cluster sum of square. The total within-cluster sum of squares we got was </w:t>
+      </w:r>
+      <w:r>
+        <w:rPr>
+          <w:rFonts w:ascii="Times New Roman" w:hAnsi="Times New Roman" w:cs="Times New Roman"/>
+        </w:rPr>
+        <w:t>33</w:t>
+      </w:r>
+      <w:r>
+        <w:rPr>
+          <w:rFonts w:ascii="Times New Roman" w:hAnsi="Times New Roman" w:cs="Times New Roman"/>
+        </w:rPr>
+        <w:t>8552</w:t>
+      </w:r>
+      <w:r>
+        <w:rPr>
+          <w:rFonts w:ascii="Times New Roman" w:hAnsi="Times New Roman" w:cs="Times New Roman"/>
+        </w:rPr>
+        <w:t>, with an accuracy rate of 43</w:t>
+      </w:r>
+      <w:r>
+        <w:rPr>
+          <w:rFonts w:ascii="Times New Roman" w:hAnsi="Times New Roman" w:cs="Times New Roman"/>
+        </w:rPr>
+        <w:t>%.</w:t>
+      </w:r>
+      <w:r>
+        <w:rPr>
+          <w:rFonts w:ascii="Times New Roman" w:hAnsi="Times New Roman" w:cs="Times New Roman"/>
+        </w:rPr>
+        <w:t xml:space="preserve"> Below is the confusion matrix</w:t>
+      </w:r>
+    </w:p>
+    <w:p>
+      <w:pPr>
+        <w:rPr>
+          <w:rFonts w:ascii="Times New Roman" w:hAnsi="Times New Roman" w:cs="Times New Roman"/>
+        </w:rPr>
+      </w:pPr>
+    </w:p>
+    <w:p>
+      <w:pPr>
+        <w:rPr>
+          <w:rFonts w:ascii="Times New Roman" w:hAnsi="Times New Roman" w:cs="Times New Roman"/>
+        </w:rPr>
+      </w:pPr>
+    </w:p>
+    <w:p>
+      <w:pPr>
+        <w:jc w:val="center"/>
         <w:rPr>
           <w:rFonts w:ascii="Times New Roman" w:hAnsi="Times New Roman" w:cs="Times New Roman"/>
           <w:sz w:val="28"/>
           <w:szCs w:val="28"/>
         </w:rPr>
       </w:pPr>
-      <w:r>
+    </w:p>
+    <w:p>
+      <w:pPr>
+        <w:jc w:val="center"/>
         <w:rPr>
           <w:rFonts w:ascii="Times New Roman" w:hAnsi="Times New Roman" w:cs="Times New Roman"/>
           <w:sz w:val="28"/>
           <w:szCs w:val="28"/>
         </w:rPr>
-        <w:t xml:space="preserve">              Overall</w:t>
-      </w:r>
-    </w:p>
-    <w:p>
-      <w:pPr>
+      </w:pPr>
+    </w:p>
+    <w:p>
+      <w:pPr>
+        <w:jc w:val="center"/>
         <w:rPr>
           <w:rFonts w:ascii="Times New Roman" w:hAnsi="Times New Roman" w:cs="Times New Roman"/>
           <w:sz w:val="28"/>
           <w:szCs w:val="28"/>
         </w:rPr>
       </w:pPr>
-      <w:proofErr w:type="spellStart"/>
+      <w:bookmarkStart w:id="0" w:name="_GoBack"/>
+      <w:bookmarkEnd w:id="0"/>
       <w:r>
         <w:rPr>
           <w:rFonts w:ascii="Times New Roman" w:hAnsi="Times New Roman" w:cs="Times New Roman"/>
           <w:sz w:val="28"/>
           <w:szCs w:val="28"/>
         </w:rPr>
-        <w:t>sid</w:t>
-      </w:r>
-      <w:proofErr w:type="spellEnd"/>
+        <w:t xml:space="preserve">Confusion Matrix for </w:t>
+      </w:r>
       <w:r>
         <w:rPr>
           <w:rFonts w:ascii="Times New Roman" w:hAnsi="Times New Roman" w:cs="Times New Roman"/>
           <w:sz w:val="28"/>
           <w:szCs w:val="28"/>
         </w:rPr>
-        <w:t xml:space="preserve">           0.10000</w:t>
-      </w:r>
-    </w:p>
-    <w:p>
-      <w:pPr>
+        <w:t>5-mean Clustering</w:t>
+      </w:r>
+      <w:r>
         <w:rPr>
           <w:rFonts w:ascii="Times New Roman" w:hAnsi="Times New Roman" w:cs="Times New Roman"/>
           <w:sz w:val="28"/>
           <w:szCs w:val="28"/>
         </w:rPr>
-      </w:pPr>
-      <w:proofErr w:type="spellStart"/>
+        <w:t xml:space="preserve"> with </w:t>
+      </w:r>
       <w:r>
         <w:rPr>
           <w:rFonts w:ascii="Times New Roman" w:hAnsi="Times New Roman" w:cs="Times New Roman"/>
           <w:sz w:val="28"/>
           <w:szCs w:val="28"/>
         </w:rPr>
-        <w:t>fw</w:t>
-      </w:r>
-      <w:proofErr w:type="spellEnd"/>
-      <w:r>
-        <w:rPr>
-          <w:rFonts w:ascii="Times New Roman" w:hAnsi="Times New Roman" w:cs="Times New Roman"/>
-          <w:sz w:val="28"/>
-          <w:szCs w:val="28"/>
-        </w:rPr>
-        <w:t xml:space="preserve">            0.08973</w:t>
-      </w:r>
-    </w:p>
-    <w:p>
-      <w:pPr>
-        <w:rPr>
-          <w:rFonts w:ascii="Times New Roman" w:hAnsi="Times New Roman" w:cs="Times New Roman"/>
-          <w:sz w:val="28"/>
-          <w:szCs w:val="28"/>
-        </w:rPr>
-      </w:pPr>
-      <w:r>
-        <w:rPr>
-          <w:rFonts w:ascii="Times New Roman" w:hAnsi="Times New Roman" w:cs="Times New Roman"/>
-          <w:sz w:val="28"/>
-          <w:szCs w:val="28"/>
-        </w:rPr>
-        <w:t>h             0.04880</w:t>
-      </w:r>
-    </w:p>
-    <w:p>
-      <w:pPr>
-        <w:rPr>
-          <w:rFonts w:ascii="Times New Roman" w:hAnsi="Times New Roman" w:cs="Times New Roman"/>
-          <w:sz w:val="28"/>
-          <w:szCs w:val="28"/>
-        </w:rPr>
-      </w:pPr>
-      <w:r>
-        <w:rPr>
-          <w:rFonts w:ascii="Times New Roman" w:hAnsi="Times New Roman" w:cs="Times New Roman"/>
-          <w:sz w:val="28"/>
-          <w:szCs w:val="28"/>
-        </w:rPr>
-        <w:t>b5            0.04676</w:t>
-      </w:r>
-    </w:p>
-    <w:p>
-      <w:pPr>
-        <w:rPr>
-          <w:rFonts w:ascii="Times New Roman" w:hAnsi="Times New Roman" w:cs="Times New Roman"/>
-          <w:sz w:val="28"/>
-          <w:szCs w:val="28"/>
-        </w:rPr>
-      </w:pPr>
-      <w:r>
-        <w:rPr>
-          <w:rFonts w:ascii="Times New Roman" w:hAnsi="Times New Roman" w:cs="Times New Roman"/>
-          <w:sz w:val="28"/>
-          <w:szCs w:val="28"/>
-        </w:rPr>
-        <w:t>X.s           0.04018</w:t>
-      </w:r>
-    </w:p>
-    <w:p>
-      <w:pPr>
-        <w:rPr>
-          <w:rFonts w:ascii="Times New Roman" w:hAnsi="Times New Roman" w:cs="Times New Roman"/>
-          <w:sz w:val="28"/>
-          <w:szCs w:val="28"/>
-        </w:rPr>
-      </w:pPr>
-      <w:r>
-        <w:rPr>
-          <w:rFonts w:ascii="Times New Roman" w:hAnsi="Times New Roman" w:cs="Times New Roman"/>
-          <w:sz w:val="28"/>
-          <w:szCs w:val="28"/>
-        </w:rPr>
-        <w:t>party         0.03790</w:t>
-      </w:r>
-    </w:p>
-    <w:p>
-      <w:pPr>
-        <w:rPr>
-          <w:rFonts w:ascii="Times New Roman" w:hAnsi="Times New Roman" w:cs="Times New Roman"/>
-          <w:sz w:val="28"/>
-          <w:szCs w:val="28"/>
-        </w:rPr>
-      </w:pPr>
-      <w:r>
-        <w:rPr>
-          <w:rFonts w:ascii="Times New Roman" w:hAnsi="Times New Roman" w:cs="Times New Roman"/>
-          <w:sz w:val="28"/>
-          <w:szCs w:val="28"/>
-        </w:rPr>
-        <w:t>his           0.03673</w:t>
-      </w:r>
-    </w:p>
-    <w:p>
-      <w:pPr>
-        <w:rPr>
-          <w:rFonts w:ascii="Times New Roman" w:hAnsi="Times New Roman" w:cs="Times New Roman"/>
-          <w:sz w:val="28"/>
-          <w:szCs w:val="28"/>
-        </w:rPr>
-      </w:pPr>
-      <w:r>
-        <w:rPr>
-          <w:rFonts w:ascii="Times New Roman" w:hAnsi="Times New Roman" w:cs="Times New Roman"/>
-          <w:sz w:val="28"/>
-          <w:szCs w:val="28"/>
-        </w:rPr>
-        <w:t>subject       0.03648</w:t>
-      </w:r>
-    </w:p>
-    <w:p>
-      <w:pPr>
-        <w:rPr>
-          <w:rFonts w:ascii="Times New Roman" w:hAnsi="Times New Roman" w:cs="Times New Roman"/>
-          <w:sz w:val="28"/>
-          <w:szCs w:val="28"/>
-        </w:rPr>
-      </w:pPr>
-      <w:proofErr w:type="spellStart"/>
-      <w:r>
-        <w:rPr>
-          <w:rFonts w:ascii="Times New Roman" w:hAnsi="Times New Roman" w:cs="Times New Roman"/>
-          <w:sz w:val="28"/>
-          <w:szCs w:val="28"/>
-        </w:rPr>
-        <w:t>tories</w:t>
-      </w:r>
-      <w:proofErr w:type="spellEnd"/>
-      <w:r>
-        <w:rPr>
-          <w:rFonts w:ascii="Times New Roman" w:hAnsi="Times New Roman" w:cs="Times New Roman"/>
-          <w:sz w:val="28"/>
-          <w:szCs w:val="28"/>
-        </w:rPr>
-        <w:t xml:space="preserve">        0.03531</w:t>
-      </w:r>
-    </w:p>
-    <w:p>
-      <w:pPr>
-        <w:rPr>
-          <w:rFonts w:ascii="Times New Roman" w:hAnsi="Times New Roman" w:cs="Times New Roman"/>
-          <w:sz w:val="28"/>
-          <w:szCs w:val="28"/>
-        </w:rPr>
-      </w:pPr>
-      <w:r>
-        <w:rPr>
-          <w:rFonts w:ascii="Times New Roman" w:hAnsi="Times New Roman" w:cs="Times New Roman"/>
-          <w:sz w:val="28"/>
-          <w:szCs w:val="28"/>
-        </w:rPr>
-        <w:t>most          0.03238</w:t>
-      </w:r>
-    </w:p>
-    <w:p>
-      <w:pPr>
-        <w:rPr>
-          <w:rFonts w:ascii="Times New Roman" w:hAnsi="Times New Roman" w:cs="Times New Roman"/>
-          <w:sz w:val="28"/>
-          <w:szCs w:val="28"/>
-        </w:rPr>
-      </w:pPr>
-      <w:proofErr w:type="spellStart"/>
-      <w:r>
-        <w:rPr>
-          <w:rFonts w:ascii="Times New Roman" w:hAnsi="Times New Roman" w:cs="Times New Roman"/>
-          <w:sz w:val="28"/>
-          <w:szCs w:val="28"/>
-        </w:rPr>
-        <w:t>labour</w:t>
-      </w:r>
-      <w:proofErr w:type="spellEnd"/>
-      <w:r>
-        <w:rPr>
-          <w:rFonts w:ascii="Times New Roman" w:hAnsi="Times New Roman" w:cs="Times New Roman"/>
-          <w:sz w:val="28"/>
-          <w:szCs w:val="28"/>
-        </w:rPr>
-        <w:t xml:space="preserve">        0.03221</w:t>
-      </w:r>
-    </w:p>
-    <w:p>
-      <w:pPr>
-        <w:rPr>
-          <w:rFonts w:ascii="Times New Roman" w:hAnsi="Times New Roman" w:cs="Times New Roman"/>
-          <w:sz w:val="28"/>
-          <w:szCs w:val="28"/>
-        </w:rPr>
-      </w:pPr>
-      <w:r>
-        <w:rPr>
-          <w:rFonts w:ascii="Times New Roman" w:hAnsi="Times New Roman" w:cs="Times New Roman"/>
-          <w:sz w:val="28"/>
-          <w:szCs w:val="28"/>
-        </w:rPr>
-        <w:t>leader        0.03196</w:t>
-      </w:r>
-    </w:p>
-    <w:p>
-      <w:pPr>
-        <w:rPr>
-          <w:rFonts w:ascii="Times New Roman" w:hAnsi="Times New Roman" w:cs="Times New Roman"/>
-          <w:sz w:val="28"/>
-          <w:szCs w:val="28"/>
-        </w:rPr>
-      </w:pPr>
-      <w:proofErr w:type="spellStart"/>
-      <w:r>
-        <w:rPr>
-          <w:rFonts w:ascii="Times New Roman" w:hAnsi="Times New Roman" w:cs="Times New Roman"/>
-          <w:sz w:val="28"/>
-          <w:szCs w:val="28"/>
-        </w:rPr>
-        <w:t>xpress</w:t>
-      </w:r>
-      <w:proofErr w:type="spellEnd"/>
-      <w:r>
-        <w:rPr>
-          <w:rFonts w:ascii="Times New Roman" w:hAnsi="Times New Roman" w:cs="Times New Roman"/>
-          <w:sz w:val="28"/>
-          <w:szCs w:val="28"/>
-        </w:rPr>
-        <w:t xml:space="preserve">        0.03185</w:t>
-      </w:r>
-    </w:p>
-    <w:p>
-      <w:pPr>
-        <w:rPr>
-          <w:rFonts w:ascii="Times New Roman" w:hAnsi="Times New Roman" w:cs="Times New Roman"/>
-          <w:sz w:val="28"/>
-          <w:szCs w:val="28"/>
-        </w:rPr>
-      </w:pPr>
-      <w:proofErr w:type="spellStart"/>
-      <w:r>
-        <w:rPr>
-          <w:rFonts w:ascii="Times New Roman" w:hAnsi="Times New Roman" w:cs="Times New Roman"/>
-          <w:sz w:val="28"/>
-          <w:szCs w:val="28"/>
-        </w:rPr>
-        <w:t>cingular</w:t>
-      </w:r>
-      <w:proofErr w:type="spellEnd"/>
-      <w:r>
-        <w:rPr>
-          <w:rFonts w:ascii="Times New Roman" w:hAnsi="Times New Roman" w:cs="Times New Roman"/>
-          <w:sz w:val="28"/>
-          <w:szCs w:val="28"/>
-        </w:rPr>
-        <w:t xml:space="preserve">      0.03159</w:t>
-      </w:r>
-    </w:p>
-    <w:p>
-      <w:pPr>
-        <w:rPr>
-          <w:rFonts w:ascii="Times New Roman" w:hAnsi="Times New Roman" w:cs="Times New Roman"/>
-          <w:sz w:val="28"/>
-          <w:szCs w:val="28"/>
-        </w:rPr>
-      </w:pPr>
-      <w:r>
-        <w:rPr>
-          <w:rFonts w:ascii="Times New Roman" w:hAnsi="Times New Roman" w:cs="Times New Roman"/>
-          <w:sz w:val="28"/>
-          <w:szCs w:val="28"/>
-        </w:rPr>
-        <w:t>conservatives 0.03148</w:t>
-      </w:r>
-    </w:p>
-    <w:p>
-      <w:pPr>
-        <w:rPr>
-          <w:rFonts w:ascii="Times New Roman" w:hAnsi="Times New Roman" w:cs="Times New Roman"/>
-          <w:sz w:val="28"/>
-          <w:szCs w:val="28"/>
-        </w:rPr>
-      </w:pPr>
-      <w:r>
-        <w:rPr>
-          <w:rFonts w:ascii="Times New Roman" w:hAnsi="Times New Roman" w:cs="Times New Roman"/>
-          <w:sz w:val="28"/>
-          <w:szCs w:val="28"/>
-        </w:rPr>
-        <w:t>poll          0.03126</w:t>
-      </w:r>
-    </w:p>
-    <w:p>
-      <w:pPr>
-        <w:rPr>
-          <w:rFonts w:ascii="Times New Roman" w:hAnsi="Times New Roman" w:cs="Times New Roman"/>
-          <w:sz w:val="28"/>
-          <w:szCs w:val="28"/>
-        </w:rPr>
-      </w:pPr>
-      <w:r>
-        <w:rPr>
-          <w:rFonts w:ascii="Times New Roman" w:hAnsi="Times New Roman" w:cs="Times New Roman"/>
-          <w:sz w:val="28"/>
-          <w:szCs w:val="28"/>
-        </w:rPr>
-        <w:t>only          0.03110</w:t>
-      </w:r>
-    </w:p>
-    <w:p>
-      <w:pPr>
-        <w:rPr>
-          <w:rFonts w:ascii="Times New Roman" w:hAnsi="Times New Roman" w:cs="Times New Roman"/>
-          <w:sz w:val="28"/>
-          <w:szCs w:val="28"/>
-        </w:rPr>
-      </w:pPr>
-      <w:proofErr w:type="spellStart"/>
-      <w:r>
-        <w:rPr>
-          <w:rFonts w:ascii="Times New Roman" w:hAnsi="Times New Roman" w:cs="Times New Roman"/>
-          <w:sz w:val="28"/>
-          <w:szCs w:val="28"/>
-        </w:rPr>
-        <w:t>cameron</w:t>
-      </w:r>
-      <w:proofErr w:type="spellEnd"/>
-      <w:r>
-        <w:rPr>
-          <w:rFonts w:ascii="Times New Roman" w:hAnsi="Times New Roman" w:cs="Times New Roman"/>
-          <w:sz w:val="28"/>
-          <w:szCs w:val="28"/>
-        </w:rPr>
-        <w:t xml:space="preserve">       0.03059</w:t>
-      </w:r>
-    </w:p>
-    <w:p>
-      <w:pPr>
-        <w:rPr>
-          <w:rFonts w:ascii="Times New Roman" w:hAnsi="Times New Roman" w:cs="Times New Roman"/>
-          <w:sz w:val="28"/>
-          <w:szCs w:val="28"/>
-        </w:rPr>
-      </w:pPr>
-      <w:r>
-        <w:rPr>
-          <w:rFonts w:ascii="Times New Roman" w:hAnsi="Times New Roman" w:cs="Times New Roman"/>
-          <w:sz w:val="28"/>
-          <w:szCs w:val="28"/>
-        </w:rPr>
-        <w:t>into          0.03030</w:t>
-      </w:r>
-    </w:p>
-    <w:p>
-      <w:pPr>
-        <w:rPr>
-          <w:rFonts w:ascii="Times New Roman" w:hAnsi="Times New Roman" w:cs="Times New Roman"/>
-          <w:sz w:val="28"/>
-          <w:szCs w:val="28"/>
-        </w:rPr>
-      </w:pPr>
-      <w:r>
-        <w:rPr>
-          <w:rFonts w:ascii="Times New Roman" w:hAnsi="Times New Roman" w:cs="Times New Roman"/>
-          <w:sz w:val="28"/>
-          <w:szCs w:val="28"/>
-        </w:rPr>
-        <w:t>mini          0.03017</w:t>
-      </w:r>
-    </w:p>
-    <w:p>
-      <w:pPr>
-        <w:rPr>
-          <w:rFonts w:ascii="Times New Roman" w:hAnsi="Times New Roman" w:cs="Times New Roman"/>
-          <w:sz w:val="28"/>
-          <w:szCs w:val="28"/>
-        </w:rPr>
-      </w:pPr>
-    </w:p>
-    <w:p>
-      <w:pPr>
-        <w:rPr>
-          <w:rFonts w:ascii="Times New Roman" w:hAnsi="Times New Roman" w:cs="Times New Roman"/>
-          <w:sz w:val="28"/>
-          <w:szCs w:val="28"/>
-        </w:rPr>
-      </w:pPr>
-      <w:r>
-        <w:rPr>
-          <w:rFonts w:ascii="Times New Roman" w:hAnsi="Times New Roman" w:cs="Times New Roman"/>
-          <w:sz w:val="28"/>
-          <w:szCs w:val="28"/>
-        </w:rPr>
-        <w:t>ROC: one vs all</w:t>
-      </w:r>
-    </w:p>
-    <w:p>
-      <w:pPr>
-        <w:rPr>
-          <w:rFonts w:ascii="Times New Roman" w:hAnsi="Times New Roman" w:cs="Times New Roman"/>
-          <w:sz w:val="28"/>
-          <w:szCs w:val="28"/>
-          <w:lang w:eastAsia="zh-CN"/>
-        </w:rPr>
-      </w:pPr>
-      <w:r>
-        <w:rPr>
-          <w:rFonts w:ascii="Times New Roman" w:hAnsi="Times New Roman" w:cs="Times New Roman"/>
-          <w:sz w:val="28"/>
-          <w:szCs w:val="28"/>
-        </w:rPr>
-        <w:t xml:space="preserve">Feature reduction: </w:t>
-      </w:r>
-      <w:r>
-        <w:rPr>
-          <w:rFonts w:ascii="Times New Roman" w:hAnsi="Times New Roman" w:cs="Times New Roman"/>
-          <w:sz w:val="28"/>
-          <w:szCs w:val="28"/>
-        </w:rPr>
-        <w:t>remove feature that has high correlation</w:t>
-      </w:r>
-    </w:p>
+        <w:t>top 100 features</w:t>
+      </w:r>
+    </w:p>
+    <w:tbl>
+      <w:tblPr>
+        <w:tblStyle w:val="TableGrid"/>
+        <w:tblW w:w="0" w:type="auto"/>
+        <w:tblLook w:val="04A0" w:firstRow="1" w:lastRow="0" w:firstColumn="1" w:lastColumn="0" w:noHBand="0" w:noVBand="1"/>
+      </w:tblPr>
+      <w:tblGrid>
+        <w:gridCol w:w="1558"/>
+        <w:gridCol w:w="1558"/>
+        <w:gridCol w:w="1558"/>
+        <w:gridCol w:w="1558"/>
+        <w:gridCol w:w="1559"/>
+        <w:gridCol w:w="1559"/>
+      </w:tblGrid>
+      <w:tr>
+        <w:tc>
+          <w:tcPr>
+            <w:tcW w:w="1558" w:type="dxa"/>
+          </w:tcPr>
+          <w:p>
+            <w:pPr>
+              <w:rPr>
+                <w:rFonts w:ascii="Times New Roman" w:hAnsi="Times New Roman" w:cs="Times New Roman"/>
+                <w:sz w:val="28"/>
+                <w:szCs w:val="28"/>
+              </w:rPr>
+            </w:pPr>
+          </w:p>
+        </w:tc>
+        <w:tc>
+          <w:tcPr>
+            <w:tcW w:w="1558" w:type="dxa"/>
+          </w:tcPr>
+          <w:p>
+            <w:pPr>
+              <w:rPr>
+                <w:rFonts w:ascii="Times New Roman" w:hAnsi="Times New Roman" w:cs="Times New Roman"/>
+                <w:sz w:val="28"/>
+                <w:szCs w:val="28"/>
+              </w:rPr>
+            </w:pPr>
+            <w:r>
+              <w:rPr>
+                <w:rFonts w:ascii="Times New Roman" w:hAnsi="Times New Roman" w:cs="Times New Roman"/>
+                <w:sz w:val="28"/>
+                <w:szCs w:val="28"/>
+              </w:rPr>
+              <w:t>Predicted 1</w:t>
+            </w:r>
+          </w:p>
+        </w:tc>
+        <w:tc>
+          <w:tcPr>
+            <w:tcW w:w="1558" w:type="dxa"/>
+          </w:tcPr>
+          <w:p>
+            <w:pPr>
+              <w:rPr>
+                <w:rFonts w:ascii="Times New Roman" w:hAnsi="Times New Roman" w:cs="Times New Roman"/>
+                <w:sz w:val="28"/>
+                <w:szCs w:val="28"/>
+              </w:rPr>
+            </w:pPr>
+            <w:r>
+              <w:rPr>
+                <w:rFonts w:ascii="Times New Roman" w:hAnsi="Times New Roman" w:cs="Times New Roman"/>
+                <w:sz w:val="28"/>
+                <w:szCs w:val="28"/>
+              </w:rPr>
+              <w:t>Predicted 2</w:t>
+            </w:r>
+          </w:p>
+        </w:tc>
+        <w:tc>
+          <w:tcPr>
+            <w:tcW w:w="1558" w:type="dxa"/>
+          </w:tcPr>
+          <w:p>
+            <w:pPr>
+              <w:rPr>
+                <w:rFonts w:ascii="Times New Roman" w:hAnsi="Times New Roman" w:cs="Times New Roman"/>
+                <w:sz w:val="28"/>
+                <w:szCs w:val="28"/>
+              </w:rPr>
+            </w:pPr>
+            <w:r>
+              <w:rPr>
+                <w:rFonts w:ascii="Times New Roman" w:hAnsi="Times New Roman" w:cs="Times New Roman"/>
+                <w:sz w:val="28"/>
+                <w:szCs w:val="28"/>
+              </w:rPr>
+              <w:t>Predicted 3</w:t>
+            </w:r>
+          </w:p>
+        </w:tc>
+        <w:tc>
+          <w:tcPr>
+            <w:tcW w:w="1559" w:type="dxa"/>
+          </w:tcPr>
+          <w:p>
+            <w:pPr>
+              <w:rPr>
+                <w:rFonts w:ascii="Times New Roman" w:hAnsi="Times New Roman" w:cs="Times New Roman"/>
+                <w:sz w:val="28"/>
+                <w:szCs w:val="28"/>
+              </w:rPr>
+            </w:pPr>
+            <w:r>
+              <w:rPr>
+                <w:rFonts w:ascii="Times New Roman" w:hAnsi="Times New Roman" w:cs="Times New Roman"/>
+                <w:sz w:val="28"/>
+                <w:szCs w:val="28"/>
+              </w:rPr>
+              <w:t>Predicted 4</w:t>
+            </w:r>
+          </w:p>
+        </w:tc>
+        <w:tc>
+          <w:tcPr>
+            <w:tcW w:w="1559" w:type="dxa"/>
+          </w:tcPr>
+          <w:p>
+            <w:pPr>
+              <w:rPr>
+                <w:rFonts w:ascii="Times New Roman" w:hAnsi="Times New Roman" w:cs="Times New Roman"/>
+                <w:sz w:val="28"/>
+                <w:szCs w:val="28"/>
+              </w:rPr>
+            </w:pPr>
+            <w:r>
+              <w:rPr>
+                <w:rFonts w:ascii="Times New Roman" w:hAnsi="Times New Roman" w:cs="Times New Roman"/>
+                <w:sz w:val="28"/>
+                <w:szCs w:val="28"/>
+              </w:rPr>
+              <w:t>Predicted 5</w:t>
+            </w:r>
+          </w:p>
+        </w:tc>
+      </w:tr>
+      <w:tr>
+        <w:tc>
+          <w:tcPr>
+            <w:tcW w:w="1558" w:type="dxa"/>
+          </w:tcPr>
+          <w:p>
+            <w:pPr>
+              <w:rPr>
+                <w:rFonts w:ascii="Times New Roman" w:hAnsi="Times New Roman" w:cs="Times New Roman"/>
+                <w:sz w:val="28"/>
+                <w:szCs w:val="28"/>
+              </w:rPr>
+            </w:pPr>
+            <w:r>
+              <w:rPr>
+                <w:rFonts w:ascii="Times New Roman" w:hAnsi="Times New Roman" w:cs="Times New Roman"/>
+                <w:sz w:val="28"/>
+                <w:szCs w:val="28"/>
+              </w:rPr>
+              <w:t>Actual 1</w:t>
+            </w:r>
+          </w:p>
+        </w:tc>
+        <w:tc>
+          <w:tcPr>
+            <w:tcW w:w="1558" w:type="dxa"/>
+          </w:tcPr>
+          <w:p>
+            <w:pPr>
+              <w:rPr>
+                <w:rFonts w:ascii="Times New Roman" w:hAnsi="Times New Roman" w:cs="Times New Roman"/>
+                <w:sz w:val="28"/>
+                <w:szCs w:val="28"/>
+              </w:rPr>
+            </w:pPr>
+            <w:r>
+              <w:rPr>
+                <w:rFonts w:ascii="Times New Roman" w:hAnsi="Times New Roman" w:cs="Times New Roman"/>
+                <w:sz w:val="28"/>
+                <w:szCs w:val="28"/>
+              </w:rPr>
+              <w:t>14</w:t>
+            </w:r>
+          </w:p>
+        </w:tc>
+        <w:tc>
+          <w:tcPr>
+            <w:tcW w:w="1558" w:type="dxa"/>
+          </w:tcPr>
+          <w:p>
+            <w:pPr>
+              <w:rPr>
+                <w:rFonts w:ascii="Times New Roman" w:hAnsi="Times New Roman" w:cs="Times New Roman"/>
+                <w:sz w:val="28"/>
+                <w:szCs w:val="28"/>
+              </w:rPr>
+            </w:pPr>
+            <w:r>
+              <w:rPr>
+                <w:rFonts w:ascii="Times New Roman" w:hAnsi="Times New Roman" w:cs="Times New Roman"/>
+                <w:sz w:val="28"/>
+                <w:szCs w:val="28"/>
+              </w:rPr>
+              <w:t>127</w:t>
+            </w:r>
+          </w:p>
+        </w:tc>
+        <w:tc>
+          <w:tcPr>
+            <w:tcW w:w="1558" w:type="dxa"/>
+          </w:tcPr>
+          <w:p>
+            <w:pPr>
+              <w:rPr>
+                <w:rFonts w:ascii="Times New Roman" w:hAnsi="Times New Roman" w:cs="Times New Roman"/>
+                <w:sz w:val="28"/>
+                <w:szCs w:val="28"/>
+              </w:rPr>
+            </w:pPr>
+            <w:r>
+              <w:rPr>
+                <w:rFonts w:ascii="Times New Roman" w:hAnsi="Times New Roman" w:cs="Times New Roman"/>
+                <w:sz w:val="28"/>
+                <w:szCs w:val="28"/>
+              </w:rPr>
+              <w:t>541</w:t>
+            </w:r>
+          </w:p>
+        </w:tc>
+        <w:tc>
+          <w:tcPr>
+            <w:tcW w:w="1559" w:type="dxa"/>
+          </w:tcPr>
+          <w:p>
+            <w:pPr>
+              <w:rPr>
+                <w:rFonts w:ascii="Times New Roman" w:hAnsi="Times New Roman" w:cs="Times New Roman"/>
+                <w:sz w:val="28"/>
+                <w:szCs w:val="28"/>
+              </w:rPr>
+            </w:pPr>
+            <w:r>
+              <w:rPr>
+                <w:rFonts w:ascii="Times New Roman" w:hAnsi="Times New Roman" w:cs="Times New Roman"/>
+                <w:sz w:val="28"/>
+                <w:szCs w:val="28"/>
+              </w:rPr>
+              <w:t>0</w:t>
+            </w:r>
+          </w:p>
+        </w:tc>
+        <w:tc>
+          <w:tcPr>
+            <w:tcW w:w="1559" w:type="dxa"/>
+          </w:tcPr>
+          <w:p>
+            <w:pPr>
+              <w:rPr>
+                <w:rFonts w:ascii="Times New Roman" w:hAnsi="Times New Roman" w:cs="Times New Roman"/>
+                <w:sz w:val="28"/>
+                <w:szCs w:val="28"/>
+              </w:rPr>
+            </w:pPr>
+            <w:r>
+              <w:rPr>
+                <w:rFonts w:ascii="Times New Roman" w:hAnsi="Times New Roman" w:cs="Times New Roman"/>
+                <w:sz w:val="28"/>
+                <w:szCs w:val="28"/>
+              </w:rPr>
+              <w:t>3</w:t>
+            </w:r>
+          </w:p>
+        </w:tc>
+      </w:tr>
+      <w:tr>
+        <w:trPr>
+          <w:trHeight w:val="359"/>
+        </w:trPr>
+        <w:tc>
+          <w:tcPr>
+            <w:tcW w:w="1558" w:type="dxa"/>
+          </w:tcPr>
+          <w:p>
+            <w:pPr>
+              <w:rPr>
+                <w:rFonts w:ascii="Times New Roman" w:hAnsi="Times New Roman" w:cs="Times New Roman"/>
+                <w:sz w:val="28"/>
+                <w:szCs w:val="28"/>
+              </w:rPr>
+            </w:pPr>
+            <w:r>
+              <w:rPr>
+                <w:rFonts w:ascii="Times New Roman" w:hAnsi="Times New Roman" w:cs="Times New Roman"/>
+                <w:sz w:val="28"/>
+                <w:szCs w:val="28"/>
+              </w:rPr>
+              <w:t>Actual 2</w:t>
+            </w:r>
+          </w:p>
+        </w:tc>
+        <w:tc>
+          <w:tcPr>
+            <w:tcW w:w="1558" w:type="dxa"/>
+          </w:tcPr>
+          <w:p>
+            <w:pPr>
+              <w:rPr>
+                <w:rFonts w:ascii="Times New Roman" w:hAnsi="Times New Roman" w:cs="Times New Roman"/>
+                <w:sz w:val="28"/>
+                <w:szCs w:val="28"/>
+              </w:rPr>
+            </w:pPr>
+            <w:r>
+              <w:rPr>
+                <w:rFonts w:ascii="Times New Roman" w:hAnsi="Times New Roman" w:cs="Times New Roman"/>
+                <w:sz w:val="28"/>
+                <w:szCs w:val="28"/>
+              </w:rPr>
+              <w:t>30</w:t>
+            </w:r>
+          </w:p>
+        </w:tc>
+        <w:tc>
+          <w:tcPr>
+            <w:tcW w:w="1558" w:type="dxa"/>
+          </w:tcPr>
+          <w:p>
+            <w:pPr>
+              <w:rPr>
+                <w:rFonts w:ascii="Times New Roman" w:hAnsi="Times New Roman" w:cs="Times New Roman"/>
+                <w:sz w:val="28"/>
+                <w:szCs w:val="28"/>
+              </w:rPr>
+            </w:pPr>
+            <w:r>
+              <w:rPr>
+                <w:rFonts w:ascii="Times New Roman" w:hAnsi="Times New Roman" w:cs="Times New Roman"/>
+                <w:sz w:val="28"/>
+                <w:szCs w:val="28"/>
+              </w:rPr>
+              <w:t>312</w:t>
+            </w:r>
+          </w:p>
+        </w:tc>
+        <w:tc>
+          <w:tcPr>
+            <w:tcW w:w="1558" w:type="dxa"/>
+          </w:tcPr>
+          <w:p>
+            <w:pPr>
+              <w:rPr>
+                <w:rFonts w:ascii="Times New Roman" w:hAnsi="Times New Roman" w:cs="Times New Roman"/>
+                <w:sz w:val="28"/>
+                <w:szCs w:val="28"/>
+              </w:rPr>
+            </w:pPr>
+            <w:r>
+              <w:rPr>
+                <w:rFonts w:ascii="Times New Roman" w:hAnsi="Times New Roman" w:cs="Times New Roman"/>
+                <w:sz w:val="28"/>
+                <w:szCs w:val="28"/>
+              </w:rPr>
+              <w:t>679</w:t>
+            </w:r>
+          </w:p>
+        </w:tc>
+        <w:tc>
+          <w:tcPr>
+            <w:tcW w:w="1559" w:type="dxa"/>
+          </w:tcPr>
+          <w:p>
+            <w:pPr>
+              <w:rPr>
+                <w:rFonts w:ascii="Times New Roman" w:hAnsi="Times New Roman" w:cs="Times New Roman"/>
+                <w:sz w:val="28"/>
+                <w:szCs w:val="28"/>
+              </w:rPr>
+            </w:pPr>
+            <w:r>
+              <w:rPr>
+                <w:rFonts w:ascii="Times New Roman" w:hAnsi="Times New Roman" w:cs="Times New Roman"/>
+                <w:sz w:val="28"/>
+                <w:szCs w:val="28"/>
+              </w:rPr>
+              <w:t>0</w:t>
+            </w:r>
+          </w:p>
+        </w:tc>
+        <w:tc>
+          <w:tcPr>
+            <w:tcW w:w="1559" w:type="dxa"/>
+          </w:tcPr>
+          <w:p>
+            <w:pPr>
+              <w:rPr>
+                <w:rFonts w:ascii="Times New Roman" w:hAnsi="Times New Roman" w:cs="Times New Roman"/>
+                <w:sz w:val="28"/>
+                <w:szCs w:val="28"/>
+              </w:rPr>
+            </w:pPr>
+            <w:r>
+              <w:rPr>
+                <w:rFonts w:ascii="Times New Roman" w:hAnsi="Times New Roman" w:cs="Times New Roman"/>
+                <w:sz w:val="28"/>
+                <w:szCs w:val="28"/>
+              </w:rPr>
+              <w:t>2</w:t>
+            </w:r>
+          </w:p>
+        </w:tc>
+      </w:tr>
+      <w:tr>
+        <w:tc>
+          <w:tcPr>
+            <w:tcW w:w="1558" w:type="dxa"/>
+          </w:tcPr>
+          <w:p>
+            <w:pPr>
+              <w:rPr>
+                <w:rFonts w:ascii="Times New Roman" w:hAnsi="Times New Roman" w:cs="Times New Roman"/>
+                <w:sz w:val="28"/>
+                <w:szCs w:val="28"/>
+              </w:rPr>
+            </w:pPr>
+            <w:r>
+              <w:rPr>
+                <w:rFonts w:ascii="Times New Roman" w:hAnsi="Times New Roman" w:cs="Times New Roman"/>
+                <w:sz w:val="28"/>
+                <w:szCs w:val="28"/>
+              </w:rPr>
+              <w:t>Actual 3</w:t>
+            </w:r>
+          </w:p>
+        </w:tc>
+        <w:tc>
+          <w:tcPr>
+            <w:tcW w:w="1558" w:type="dxa"/>
+          </w:tcPr>
+          <w:p>
+            <w:pPr>
+              <w:rPr>
+                <w:rFonts w:ascii="Times New Roman" w:hAnsi="Times New Roman" w:cs="Times New Roman"/>
+                <w:sz w:val="28"/>
+                <w:szCs w:val="28"/>
+              </w:rPr>
+            </w:pPr>
+            <w:r>
+              <w:rPr>
+                <w:rFonts w:ascii="Times New Roman" w:hAnsi="Times New Roman" w:cs="Times New Roman"/>
+                <w:sz w:val="28"/>
+                <w:szCs w:val="28"/>
+              </w:rPr>
+              <w:t>5</w:t>
+            </w:r>
+          </w:p>
+        </w:tc>
+        <w:tc>
+          <w:tcPr>
+            <w:tcW w:w="1558" w:type="dxa"/>
+          </w:tcPr>
+          <w:p>
+            <w:pPr>
+              <w:rPr>
+                <w:rFonts w:ascii="Times New Roman" w:hAnsi="Times New Roman" w:cs="Times New Roman"/>
+                <w:sz w:val="28"/>
+                <w:szCs w:val="28"/>
+              </w:rPr>
+            </w:pPr>
+            <w:r>
+              <w:rPr>
+                <w:rFonts w:ascii="Times New Roman" w:hAnsi="Times New Roman" w:cs="Times New Roman"/>
+                <w:sz w:val="28"/>
+                <w:szCs w:val="28"/>
+              </w:rPr>
+              <w:t>112</w:t>
+            </w:r>
+          </w:p>
+        </w:tc>
+        <w:tc>
+          <w:tcPr>
+            <w:tcW w:w="1558" w:type="dxa"/>
+          </w:tcPr>
+          <w:p>
+            <w:pPr>
+              <w:rPr>
+                <w:rFonts w:ascii="Times New Roman" w:hAnsi="Times New Roman" w:cs="Times New Roman"/>
+                <w:sz w:val="28"/>
+                <w:szCs w:val="28"/>
+              </w:rPr>
+            </w:pPr>
+            <w:r>
+              <w:rPr>
+                <w:rFonts w:ascii="Times New Roman" w:hAnsi="Times New Roman" w:cs="Times New Roman"/>
+                <w:sz w:val="28"/>
+                <w:szCs w:val="28"/>
+              </w:rPr>
+              <w:t>11</w:t>
+            </w:r>
+            <w:r>
+              <w:rPr>
+                <w:rFonts w:ascii="Times New Roman" w:hAnsi="Times New Roman" w:cs="Times New Roman"/>
+                <w:sz w:val="28"/>
+                <w:szCs w:val="28"/>
+              </w:rPr>
+              <w:t>23</w:t>
+            </w:r>
+          </w:p>
+        </w:tc>
+        <w:tc>
+          <w:tcPr>
+            <w:tcW w:w="1559" w:type="dxa"/>
+          </w:tcPr>
+          <w:p>
+            <w:pPr>
+              <w:rPr>
+                <w:rFonts w:ascii="Times New Roman" w:hAnsi="Times New Roman" w:cs="Times New Roman"/>
+                <w:sz w:val="28"/>
+                <w:szCs w:val="28"/>
+              </w:rPr>
+            </w:pPr>
+            <w:r>
+              <w:rPr>
+                <w:rFonts w:ascii="Times New Roman" w:hAnsi="Times New Roman" w:cs="Times New Roman"/>
+                <w:sz w:val="28"/>
+                <w:szCs w:val="28"/>
+              </w:rPr>
+              <w:t>1</w:t>
+            </w:r>
+          </w:p>
+        </w:tc>
+        <w:tc>
+          <w:tcPr>
+            <w:tcW w:w="1559" w:type="dxa"/>
+          </w:tcPr>
+          <w:p>
+            <w:pPr>
+              <w:rPr>
+                <w:rFonts w:ascii="Times New Roman" w:hAnsi="Times New Roman" w:cs="Times New Roman"/>
+                <w:sz w:val="28"/>
+                <w:szCs w:val="28"/>
+              </w:rPr>
+            </w:pPr>
+            <w:r>
+              <w:rPr>
+                <w:rFonts w:ascii="Times New Roman" w:hAnsi="Times New Roman" w:cs="Times New Roman"/>
+                <w:sz w:val="28"/>
+                <w:szCs w:val="28"/>
+              </w:rPr>
+              <w:t>0</w:t>
+            </w:r>
+          </w:p>
+        </w:tc>
+      </w:tr>
+      <w:tr>
+        <w:tc>
+          <w:tcPr>
+            <w:tcW w:w="1558" w:type="dxa"/>
+          </w:tcPr>
+          <w:p>
+            <w:pPr>
+              <w:rPr>
+                <w:rFonts w:ascii="Times New Roman" w:hAnsi="Times New Roman" w:cs="Times New Roman"/>
+                <w:sz w:val="28"/>
+                <w:szCs w:val="28"/>
+              </w:rPr>
+            </w:pPr>
+            <w:r>
+              <w:rPr>
+                <w:rFonts w:ascii="Times New Roman" w:hAnsi="Times New Roman" w:cs="Times New Roman"/>
+                <w:sz w:val="28"/>
+                <w:szCs w:val="28"/>
+              </w:rPr>
+              <w:t>Actual 4</w:t>
+            </w:r>
+          </w:p>
+        </w:tc>
+        <w:tc>
+          <w:tcPr>
+            <w:tcW w:w="1558" w:type="dxa"/>
+          </w:tcPr>
+          <w:p>
+            <w:pPr>
+              <w:rPr>
+                <w:rFonts w:ascii="Times New Roman" w:hAnsi="Times New Roman" w:cs="Times New Roman"/>
+                <w:sz w:val="28"/>
+                <w:szCs w:val="28"/>
+              </w:rPr>
+            </w:pPr>
+            <w:r>
+              <w:rPr>
+                <w:rFonts w:ascii="Times New Roman" w:hAnsi="Times New Roman" w:cs="Times New Roman"/>
+                <w:sz w:val="28"/>
+                <w:szCs w:val="28"/>
+              </w:rPr>
+              <w:t>1</w:t>
+            </w:r>
+          </w:p>
+        </w:tc>
+        <w:tc>
+          <w:tcPr>
+            <w:tcW w:w="1558" w:type="dxa"/>
+          </w:tcPr>
+          <w:p>
+            <w:pPr>
+              <w:rPr>
+                <w:rFonts w:ascii="Times New Roman" w:hAnsi="Times New Roman" w:cs="Times New Roman"/>
+                <w:sz w:val="28"/>
+                <w:szCs w:val="28"/>
+              </w:rPr>
+            </w:pPr>
+            <w:r>
+              <w:rPr>
+                <w:rFonts w:ascii="Times New Roman" w:hAnsi="Times New Roman" w:cs="Times New Roman"/>
+                <w:sz w:val="28"/>
+                <w:szCs w:val="28"/>
+              </w:rPr>
+              <w:t>22</w:t>
+            </w:r>
+          </w:p>
+        </w:tc>
+        <w:tc>
+          <w:tcPr>
+            <w:tcW w:w="1558" w:type="dxa"/>
+          </w:tcPr>
+          <w:p>
+            <w:pPr>
+              <w:rPr>
+                <w:rFonts w:ascii="Times New Roman" w:hAnsi="Times New Roman" w:cs="Times New Roman"/>
+                <w:sz w:val="28"/>
+                <w:szCs w:val="28"/>
+              </w:rPr>
+            </w:pPr>
+            <w:r>
+              <w:rPr>
+                <w:rFonts w:ascii="Times New Roman" w:hAnsi="Times New Roman" w:cs="Times New Roman"/>
+                <w:sz w:val="28"/>
+                <w:szCs w:val="28"/>
+              </w:rPr>
+              <w:t>194</w:t>
+            </w:r>
+          </w:p>
+        </w:tc>
+        <w:tc>
+          <w:tcPr>
+            <w:tcW w:w="1559" w:type="dxa"/>
+          </w:tcPr>
+          <w:p>
+            <w:pPr>
+              <w:rPr>
+                <w:rFonts w:ascii="Times New Roman" w:hAnsi="Times New Roman" w:cs="Times New Roman"/>
+                <w:sz w:val="28"/>
+                <w:szCs w:val="28"/>
+              </w:rPr>
+            </w:pPr>
+            <w:r>
+              <w:rPr>
+                <w:rFonts w:ascii="Times New Roman" w:hAnsi="Times New Roman" w:cs="Times New Roman"/>
+                <w:sz w:val="28"/>
+                <w:szCs w:val="28"/>
+              </w:rPr>
+              <w:t>58</w:t>
+            </w:r>
+          </w:p>
+        </w:tc>
+        <w:tc>
+          <w:tcPr>
+            <w:tcW w:w="1559" w:type="dxa"/>
+          </w:tcPr>
+          <w:p>
+            <w:pPr>
+              <w:rPr>
+                <w:rFonts w:ascii="Times New Roman" w:hAnsi="Times New Roman" w:cs="Times New Roman"/>
+                <w:sz w:val="28"/>
+                <w:szCs w:val="28"/>
+              </w:rPr>
+            </w:pPr>
+            <w:r>
+              <w:rPr>
+                <w:rFonts w:ascii="Times New Roman" w:hAnsi="Times New Roman" w:cs="Times New Roman"/>
+                <w:sz w:val="28"/>
+                <w:szCs w:val="28"/>
+              </w:rPr>
+              <w:t>0</w:t>
+            </w:r>
+          </w:p>
+        </w:tc>
+      </w:tr>
+      <w:tr>
+        <w:trPr>
+          <w:trHeight w:val="368"/>
+        </w:trPr>
+        <w:tc>
+          <w:tcPr>
+            <w:tcW w:w="1558" w:type="dxa"/>
+          </w:tcPr>
+          <w:p>
+            <w:pPr>
+              <w:rPr>
+                <w:rFonts w:ascii="Times New Roman" w:hAnsi="Times New Roman" w:cs="Times New Roman"/>
+                <w:sz w:val="28"/>
+                <w:szCs w:val="28"/>
+              </w:rPr>
+            </w:pPr>
+            <w:r>
+              <w:rPr>
+                <w:rFonts w:ascii="Times New Roman" w:hAnsi="Times New Roman" w:cs="Times New Roman"/>
+                <w:sz w:val="28"/>
+                <w:szCs w:val="28"/>
+              </w:rPr>
+              <w:t>Actual 5</w:t>
+            </w:r>
+          </w:p>
+        </w:tc>
+        <w:tc>
+          <w:tcPr>
+            <w:tcW w:w="1558" w:type="dxa"/>
+          </w:tcPr>
+          <w:p>
+            <w:pPr>
+              <w:rPr>
+                <w:rFonts w:ascii="Times New Roman" w:hAnsi="Times New Roman" w:cs="Times New Roman"/>
+                <w:sz w:val="28"/>
+                <w:szCs w:val="28"/>
+              </w:rPr>
+            </w:pPr>
+            <w:r>
+              <w:rPr>
+                <w:rFonts w:ascii="Times New Roman" w:hAnsi="Times New Roman" w:cs="Times New Roman"/>
+                <w:sz w:val="28"/>
+                <w:szCs w:val="28"/>
+              </w:rPr>
+              <w:t>32</w:t>
+            </w:r>
+          </w:p>
+        </w:tc>
+        <w:tc>
+          <w:tcPr>
+            <w:tcW w:w="1558" w:type="dxa"/>
+          </w:tcPr>
+          <w:p>
+            <w:pPr>
+              <w:rPr>
+                <w:rFonts w:ascii="Times New Roman" w:hAnsi="Times New Roman" w:cs="Times New Roman"/>
+                <w:sz w:val="28"/>
+                <w:szCs w:val="28"/>
+              </w:rPr>
+            </w:pPr>
+            <w:r>
+              <w:rPr>
+                <w:rFonts w:ascii="Times New Roman" w:hAnsi="Times New Roman" w:cs="Times New Roman"/>
+                <w:sz w:val="28"/>
+                <w:szCs w:val="28"/>
+              </w:rPr>
+              <w:t>113</w:t>
+            </w:r>
+          </w:p>
+        </w:tc>
+        <w:tc>
+          <w:tcPr>
+            <w:tcW w:w="1558" w:type="dxa"/>
+          </w:tcPr>
+          <w:p>
+            <w:pPr>
+              <w:rPr>
+                <w:rFonts w:ascii="Times New Roman" w:hAnsi="Times New Roman" w:cs="Times New Roman"/>
+                <w:sz w:val="28"/>
+                <w:szCs w:val="28"/>
+              </w:rPr>
+            </w:pPr>
+            <w:r>
+              <w:rPr>
+                <w:rFonts w:ascii="Times New Roman" w:hAnsi="Times New Roman" w:cs="Times New Roman"/>
+                <w:sz w:val="28"/>
+                <w:szCs w:val="28"/>
+              </w:rPr>
+              <w:t>130</w:t>
+            </w:r>
+          </w:p>
+        </w:tc>
+        <w:tc>
+          <w:tcPr>
+            <w:tcW w:w="1559" w:type="dxa"/>
+          </w:tcPr>
+          <w:p>
+            <w:pPr>
+              <w:rPr>
+                <w:rFonts w:ascii="Times New Roman" w:hAnsi="Times New Roman" w:cs="Times New Roman"/>
+                <w:sz w:val="28"/>
+                <w:szCs w:val="28"/>
+              </w:rPr>
+            </w:pPr>
+            <w:r>
+              <w:rPr>
+                <w:rFonts w:ascii="Times New Roman" w:hAnsi="Times New Roman" w:cs="Times New Roman"/>
+                <w:sz w:val="28"/>
+                <w:szCs w:val="28"/>
+              </w:rPr>
+              <w:t>0</w:t>
+            </w:r>
+          </w:p>
+        </w:tc>
+        <w:tc>
+          <w:tcPr>
+            <w:tcW w:w="1559" w:type="dxa"/>
+          </w:tcPr>
+          <w:p>
+            <w:pPr>
+              <w:rPr>
+                <w:rFonts w:ascii="Times New Roman" w:hAnsi="Times New Roman" w:cs="Times New Roman"/>
+                <w:sz w:val="28"/>
+                <w:szCs w:val="28"/>
+              </w:rPr>
+            </w:pPr>
+            <w:r>
+              <w:rPr>
+                <w:rFonts w:ascii="Times New Roman" w:hAnsi="Times New Roman" w:cs="Times New Roman"/>
+                <w:sz w:val="28"/>
+                <w:szCs w:val="28"/>
+              </w:rPr>
+              <w:t>6</w:t>
+            </w:r>
+          </w:p>
+        </w:tc>
+      </w:tr>
+    </w:tbl>
     <w:p>
       <w:pPr>
         <w:rPr>

</xml_diff>